<commit_message>
added acf plot, medianpolish residual, subject vs residual
</commit_message>
<xml_diff>
--- a/p8157_hw1_cz2544.docx
+++ b/p8157_hw1_cz2544.docx
@@ -2875,7 +2875,7 @@
         <w:rPr>
           <w:rStyle w:val="NormalTok"/>
         </w:rPr>
-        <w:t xml:space="preserve"> grp,</w:t>
+        <w:t xml:space="preserve"> grp, </w:t>
       </w:r>
       <w:r>
         <w:rPr>
@@ -3731,6 +3731,877 @@
           <w:rStyle w:val="CommentTok"/>
         </w:rPr>
         <w:t xml:space="preserve"># can not reject H0 (a) at 0.05 alpha level</w:t>
+      </w:r>
+      <w:r>
+        <w:br/>
+      </w:r>
+      <w:r>
+        <w:br/>
+      </w:r>
+      <w:r>
+        <w:rPr>
+          <w:rStyle w:val="CommentTok"/>
+        </w:rPr>
+        <w:t xml:space="preserve"># EDA</w:t>
+      </w:r>
+      <w:r>
+        <w:br/>
+      </w:r>
+      <w:r>
+        <w:rPr>
+          <w:rStyle w:val="NormalTok"/>
+        </w:rPr>
+        <w:t xml:space="preserve">mu =</w:t>
+      </w:r>
+      <w:r>
+        <w:rPr>
+          <w:rStyle w:val="StringTok"/>
+        </w:rPr>
+        <w:t xml:space="preserve"> </w:t>
+      </w:r>
+      <w:r>
+        <w:rPr>
+          <w:rStyle w:val="KeywordTok"/>
+        </w:rPr>
+        <w:t xml:space="preserve">apply</w:t>
+      </w:r>
+      <w:r>
+        <w:rPr>
+          <w:rStyle w:val="NormalTok"/>
+        </w:rPr>
+        <w:t xml:space="preserve">(zeb[</w:t>
+      </w:r>
+      <w:r>
+        <w:rPr>
+          <w:rStyle w:val="DecValTok"/>
+        </w:rPr>
+        <w:t xml:space="preserve">3</w:t>
+      </w:r>
+      <w:r>
+        <w:rPr>
+          <w:rStyle w:val="OperatorTok"/>
+        </w:rPr>
+        <w:t xml:space="preserve">:</w:t>
+      </w:r>
+      <w:r>
+        <w:rPr>
+          <w:rStyle w:val="DecValTok"/>
+        </w:rPr>
+        <w:t xml:space="preserve">8</w:t>
+      </w:r>
+      <w:r>
+        <w:rPr>
+          <w:rStyle w:val="NormalTok"/>
+        </w:rPr>
+        <w:t xml:space="preserve">],</w:t>
+      </w:r>
+      <w:r>
+        <w:rPr>
+          <w:rStyle w:val="DecValTok"/>
+        </w:rPr>
+        <w:t xml:space="preserve">2</w:t>
+      </w:r>
+      <w:r>
+        <w:rPr>
+          <w:rStyle w:val="NormalTok"/>
+        </w:rPr>
+        <w:t xml:space="preserve">,mean)</w:t>
+      </w:r>
+      <w:r>
+        <w:br/>
+      </w:r>
+      <w:r>
+        <w:rPr>
+          <w:rStyle w:val="NormalTok"/>
+        </w:rPr>
+        <w:t xml:space="preserve">res =</w:t>
+      </w:r>
+      <w:r>
+        <w:rPr>
+          <w:rStyle w:val="StringTok"/>
+        </w:rPr>
+        <w:t xml:space="preserve"> </w:t>
+      </w:r>
+      <w:r>
+        <w:rPr>
+          <w:rStyle w:val="KeywordTok"/>
+        </w:rPr>
+        <w:t xml:space="preserve">sweep</w:t>
+      </w:r>
+      <w:r>
+        <w:rPr>
+          <w:rStyle w:val="NormalTok"/>
+        </w:rPr>
+        <w:t xml:space="preserve">(zeb[</w:t>
+      </w:r>
+      <w:r>
+        <w:rPr>
+          <w:rStyle w:val="DecValTok"/>
+        </w:rPr>
+        <w:t xml:space="preserve">3</w:t>
+      </w:r>
+      <w:r>
+        <w:rPr>
+          <w:rStyle w:val="OperatorTok"/>
+        </w:rPr>
+        <w:t xml:space="preserve">:</w:t>
+      </w:r>
+      <w:r>
+        <w:rPr>
+          <w:rStyle w:val="DecValTok"/>
+        </w:rPr>
+        <w:t xml:space="preserve">8</w:t>
+      </w:r>
+      <w:r>
+        <w:rPr>
+          <w:rStyle w:val="NormalTok"/>
+        </w:rPr>
+        <w:t xml:space="preserve">],</w:t>
+      </w:r>
+      <w:r>
+        <w:rPr>
+          <w:rStyle w:val="DecValTok"/>
+        </w:rPr>
+        <w:t xml:space="preserve">2</w:t>
+      </w:r>
+      <w:r>
+        <w:rPr>
+          <w:rStyle w:val="NormalTok"/>
+        </w:rPr>
+        <w:t xml:space="preserve">,mu)</w:t>
+      </w:r>
+      <w:r>
+        <w:br/>
+      </w:r>
+      <w:r>
+        <w:rPr>
+          <w:rStyle w:val="NormalTok"/>
+        </w:rPr>
+        <w:t xml:space="preserve">cols =</w:t>
+      </w:r>
+      <w:r>
+        <w:rPr>
+          <w:rStyle w:val="StringTok"/>
+        </w:rPr>
+        <w:t xml:space="preserve"> </w:t>
+      </w:r>
+      <w:r>
+        <w:rPr>
+          <w:rStyle w:val="KeywordTok"/>
+        </w:rPr>
+        <w:t xml:space="preserve">rep</w:t>
+      </w:r>
+      <w:r>
+        <w:rPr>
+          <w:rStyle w:val="NormalTok"/>
+        </w:rPr>
+        <w:t xml:space="preserve">(</w:t>
+      </w:r>
+      <w:r>
+        <w:rPr>
+          <w:rStyle w:val="DecValTok"/>
+        </w:rPr>
+        <w:t xml:space="preserve">1</w:t>
+      </w:r>
+      <w:r>
+        <w:rPr>
+          <w:rStyle w:val="OperatorTok"/>
+        </w:rPr>
+        <w:t xml:space="preserve">:</w:t>
+      </w:r>
+      <w:r>
+        <w:rPr>
+          <w:rStyle w:val="DecValTok"/>
+        </w:rPr>
+        <w:t xml:space="preserve">33</w:t>
+      </w:r>
+      <w:r>
+        <w:rPr>
+          <w:rStyle w:val="NormalTok"/>
+        </w:rPr>
+        <w:t xml:space="preserve">,</w:t>
+      </w:r>
+      <w:r>
+        <w:rPr>
+          <w:rStyle w:val="KeywordTok"/>
+        </w:rPr>
+        <w:t xml:space="preserve">rep</w:t>
+      </w:r>
+      <w:r>
+        <w:rPr>
+          <w:rStyle w:val="NormalTok"/>
+        </w:rPr>
+        <w:t xml:space="preserve">(</w:t>
+      </w:r>
+      <w:r>
+        <w:rPr>
+          <w:rStyle w:val="DecValTok"/>
+        </w:rPr>
+        <w:t xml:space="preserve">6</w:t>
+      </w:r>
+      <w:r>
+        <w:rPr>
+          <w:rStyle w:val="NormalTok"/>
+        </w:rPr>
+        <w:t xml:space="preserve">,</w:t>
+      </w:r>
+      <w:r>
+        <w:rPr>
+          <w:rStyle w:val="DecValTok"/>
+        </w:rPr>
+        <w:t xml:space="preserve">33</w:t>
+      </w:r>
+      <w:r>
+        <w:rPr>
+          <w:rStyle w:val="NormalTok"/>
+        </w:rPr>
+        <w:t xml:space="preserve">))</w:t>
+      </w:r>
+      <w:r>
+        <w:br/>
+      </w:r>
+      <w:r>
+        <w:rPr>
+          <w:rStyle w:val="KeywordTok"/>
+        </w:rPr>
+        <w:t xml:space="preserve">pairs.panels</w:t>
+      </w:r>
+      <w:r>
+        <w:rPr>
+          <w:rStyle w:val="NormalTok"/>
+        </w:rPr>
+        <w:t xml:space="preserve">(res,</w:t>
+      </w:r>
+      <w:r>
+        <w:rPr>
+          <w:rStyle w:val="DataTypeTok"/>
+        </w:rPr>
+        <w:t xml:space="preserve">lm=</w:t>
+      </w:r>
+      <w:r>
+        <w:rPr>
+          <w:rStyle w:val="OtherTok"/>
+        </w:rPr>
+        <w:t xml:space="preserve">TRUE</w:t>
+      </w:r>
+      <w:r>
+        <w:rPr>
+          <w:rStyle w:val="NormalTok"/>
+        </w:rPr>
+        <w:t xml:space="preserve">)</w:t>
+      </w:r>
+    </w:p>
+    <w:p>
+      <w:pPr>
+        <w:pStyle w:val="FirstParagraph"/>
+      </w:pPr>
+      <w:r>
+        <w:drawing>
+          <wp:inline>
+            <wp:extent cx="5334000" cy="3194843"/>
+            <wp:effectExtent b="0" l="0" r="0" t="0"/>
+            <wp:docPr descr="" title="" id="1" name="Picture"/>
+            <a:graphic>
+              <a:graphicData uri="http://schemas.openxmlformats.org/drawingml/2006/picture">
+                <pic:pic>
+                  <pic:nvPicPr>
+                    <pic:cNvPr descr="p8157_hw1_cz2544_files/figure-docx/EDA3_ZERBE2-1.png" id="0" name="Picture"/>
+                    <pic:cNvPicPr>
+                      <a:picLocks noChangeArrowheads="1" noChangeAspect="1"/>
+                    </pic:cNvPicPr>
+                  </pic:nvPicPr>
+                  <pic:blipFill>
+                    <a:blip r:embed="rId23"/>
+                    <a:stretch>
+                      <a:fillRect/>
+                    </a:stretch>
+                  </pic:blipFill>
+                  <pic:spPr bwMode="auto">
+                    <a:xfrm>
+                      <a:off x="0" y="0"/>
+                      <a:ext cx="5334000" cy="3194843"/>
+                    </a:xfrm>
+                    <a:prstGeom prst="rect">
+                      <a:avLst/>
+                    </a:prstGeom>
+                    <a:noFill/>
+                    <a:ln w="9525">
+                      <a:noFill/>
+                      <a:headEnd/>
+                      <a:tailEnd/>
+                    </a:ln>
+                  </pic:spPr>
+                </pic:pic>
+              </a:graphicData>
+            </a:graphic>
+          </wp:inline>
+        </w:drawing>
+      </w:r>
+    </w:p>
+    <w:p>
+      <w:pPr>
+        <w:pStyle w:val="SourceCode"/>
+      </w:pPr>
+      <w:r>
+        <w:rPr>
+          <w:rStyle w:val="CommentTok"/>
+        </w:rPr>
+        <w:t xml:space="preserve"># rev vs mean plot</w:t>
+      </w:r>
+      <w:r>
+        <w:br/>
+      </w:r>
+      <w:r>
+        <w:rPr>
+          <w:rStyle w:val="KeywordTok"/>
+        </w:rPr>
+        <w:t xml:space="preserve">plot</w:t>
+      </w:r>
+      <w:r>
+        <w:rPr>
+          <w:rStyle w:val="NormalTok"/>
+        </w:rPr>
+        <w:t xml:space="preserve">(</w:t>
+      </w:r>
+      <w:r>
+        <w:rPr>
+          <w:rStyle w:val="KeywordTok"/>
+        </w:rPr>
+        <w:t xml:space="preserve">as.vector</w:t>
+      </w:r>
+      <w:r>
+        <w:rPr>
+          <w:rStyle w:val="NormalTok"/>
+        </w:rPr>
+        <w:t xml:space="preserve">(</w:t>
+      </w:r>
+      <w:r>
+        <w:rPr>
+          <w:rStyle w:val="KeywordTok"/>
+        </w:rPr>
+        <w:t xml:space="preserve">t</w:t>
+      </w:r>
+      <w:r>
+        <w:rPr>
+          <w:rStyle w:val="NormalTok"/>
+        </w:rPr>
+        <w:t xml:space="preserve">(res)), </w:t>
+      </w:r>
+      <w:r>
+        <w:rPr>
+          <w:rStyle w:val="DataTypeTok"/>
+        </w:rPr>
+        <w:t xml:space="preserve">col=</w:t>
+      </w:r>
+      <w:r>
+        <w:rPr>
+          <w:rStyle w:val="NormalTok"/>
+        </w:rPr>
+        <w:t xml:space="preserve">cols, </w:t>
+      </w:r>
+      <w:r>
+        <w:rPr>
+          <w:rStyle w:val="DataTypeTok"/>
+        </w:rPr>
+        <w:t xml:space="preserve">pch=</w:t>
+      </w:r>
+      <w:r>
+        <w:rPr>
+          <w:rStyle w:val="DecValTok"/>
+        </w:rPr>
+        <w:t xml:space="preserve">19</w:t>
+      </w:r>
+      <w:r>
+        <w:rPr>
+          <w:rStyle w:val="NormalTok"/>
+        </w:rPr>
+        <w:t xml:space="preserve">)</w:t>
+      </w:r>
+    </w:p>
+    <w:p>
+      <w:pPr>
+        <w:pStyle w:val="FirstParagraph"/>
+      </w:pPr>
+      <w:r>
+        <w:drawing>
+          <wp:inline>
+            <wp:extent cx="5334000" cy="3194843"/>
+            <wp:effectExtent b="0" l="0" r="0" t="0"/>
+            <wp:docPr descr="" title="" id="1" name="Picture"/>
+            <a:graphic>
+              <a:graphicData uri="http://schemas.openxmlformats.org/drawingml/2006/picture">
+                <pic:pic>
+                  <pic:nvPicPr>
+                    <pic:cNvPr descr="p8157_hw1_cz2544_files/figure-docx/EDA3_ZERBE2-2.png" id="0" name="Picture"/>
+                    <pic:cNvPicPr>
+                      <a:picLocks noChangeArrowheads="1" noChangeAspect="1"/>
+                    </pic:cNvPicPr>
+                  </pic:nvPicPr>
+                  <pic:blipFill>
+                    <a:blip r:embed="rId24"/>
+                    <a:stretch>
+                      <a:fillRect/>
+                    </a:stretch>
+                  </pic:blipFill>
+                  <pic:spPr bwMode="auto">
+                    <a:xfrm>
+                      <a:off x="0" y="0"/>
+                      <a:ext cx="5334000" cy="3194843"/>
+                    </a:xfrm>
+                    <a:prstGeom prst="rect">
+                      <a:avLst/>
+                    </a:prstGeom>
+                    <a:noFill/>
+                    <a:ln w="9525">
+                      <a:noFill/>
+                      <a:headEnd/>
+                      <a:tailEnd/>
+                    </a:ln>
+                  </pic:spPr>
+                </pic:pic>
+              </a:graphicData>
+            </a:graphic>
+          </wp:inline>
+        </w:drawing>
+      </w:r>
+    </w:p>
+    <w:p>
+      <w:pPr>
+        <w:pStyle w:val="SourceCode"/>
+      </w:pPr>
+      <w:r>
+        <w:rPr>
+          <w:rStyle w:val="CommentTok"/>
+        </w:rPr>
+        <w:t xml:space="preserve"># rev vs median plot</w:t>
+      </w:r>
+      <w:r>
+        <w:br/>
+      </w:r>
+      <w:r>
+        <w:rPr>
+          <w:rStyle w:val="NormalTok"/>
+        </w:rPr>
+        <w:t xml:space="preserve">mpolish =</w:t>
+      </w:r>
+      <w:r>
+        <w:rPr>
+          <w:rStyle w:val="StringTok"/>
+        </w:rPr>
+        <w:t xml:space="preserve"> </w:t>
+      </w:r>
+      <w:r>
+        <w:rPr>
+          <w:rStyle w:val="KeywordTok"/>
+        </w:rPr>
+        <w:t xml:space="preserve">medpolish</w:t>
+      </w:r>
+      <w:r>
+        <w:rPr>
+          <w:rStyle w:val="NormalTok"/>
+        </w:rPr>
+        <w:t xml:space="preserve">(zeb[</w:t>
+      </w:r>
+      <w:r>
+        <w:rPr>
+          <w:rStyle w:val="DecValTok"/>
+        </w:rPr>
+        <w:t xml:space="preserve">3</w:t>
+      </w:r>
+      <w:r>
+        <w:rPr>
+          <w:rStyle w:val="OperatorTok"/>
+        </w:rPr>
+        <w:t xml:space="preserve">:</w:t>
+      </w:r>
+      <w:r>
+        <w:rPr>
+          <w:rStyle w:val="DecValTok"/>
+        </w:rPr>
+        <w:t xml:space="preserve">8</w:t>
+      </w:r>
+      <w:r>
+        <w:rPr>
+          <w:rStyle w:val="NormalTok"/>
+        </w:rPr>
+        <w:t xml:space="preserve">])</w:t>
+      </w:r>
+    </w:p>
+    <w:p>
+      <w:pPr>
+        <w:pStyle w:val="SourceCode"/>
+      </w:pPr>
+      <w:r>
+        <w:rPr>
+          <w:rStyle w:val="VerbatimChar"/>
+        </w:rPr>
+        <w:t xml:space="preserve">## 1: 64</w:t>
+      </w:r>
+      <w:r>
+        <w:br/>
+      </w:r>
+      <w:r>
+        <w:rPr>
+          <w:rStyle w:val="VerbatimChar"/>
+        </w:rPr>
+        <w:t xml:space="preserve">## 2: 60.5</w:t>
+      </w:r>
+      <w:r>
+        <w:br/>
+      </w:r>
+      <w:r>
+        <w:rPr>
+          <w:rStyle w:val="VerbatimChar"/>
+        </w:rPr>
+        <w:t xml:space="preserve">## Final: 60.05</w:t>
+      </w:r>
+    </w:p>
+    <w:p>
+      <w:pPr>
+        <w:pStyle w:val="SourceCode"/>
+      </w:pPr>
+      <w:r>
+        <w:rPr>
+          <w:rStyle w:val="KeywordTok"/>
+        </w:rPr>
+        <w:t xml:space="preserve">plot</w:t>
+      </w:r>
+      <w:r>
+        <w:rPr>
+          <w:rStyle w:val="NormalTok"/>
+        </w:rPr>
+        <w:t xml:space="preserve">(</w:t>
+      </w:r>
+      <w:r>
+        <w:rPr>
+          <w:rStyle w:val="KeywordTok"/>
+        </w:rPr>
+        <w:t xml:space="preserve">as.vector</w:t>
+      </w:r>
+      <w:r>
+        <w:rPr>
+          <w:rStyle w:val="NormalTok"/>
+        </w:rPr>
+        <w:t xml:space="preserve">(</w:t>
+      </w:r>
+      <w:r>
+        <w:rPr>
+          <w:rStyle w:val="KeywordTok"/>
+        </w:rPr>
+        <w:t xml:space="preserve">t</w:t>
+      </w:r>
+      <w:r>
+        <w:rPr>
+          <w:rStyle w:val="NormalTok"/>
+        </w:rPr>
+        <w:t xml:space="preserve">(mpolish</w:t>
+      </w:r>
+      <w:r>
+        <w:rPr>
+          <w:rStyle w:val="OperatorTok"/>
+        </w:rPr>
+        <w:t xml:space="preserve">$</w:t>
+      </w:r>
+      <w:r>
+        <w:rPr>
+          <w:rStyle w:val="NormalTok"/>
+        </w:rPr>
+        <w:t xml:space="preserve">residuals)), </w:t>
+      </w:r>
+      <w:r>
+        <w:rPr>
+          <w:rStyle w:val="DataTypeTok"/>
+        </w:rPr>
+        <w:t xml:space="preserve">col=</w:t>
+      </w:r>
+      <w:r>
+        <w:rPr>
+          <w:rStyle w:val="NormalTok"/>
+        </w:rPr>
+        <w:t xml:space="preserve">cols,</w:t>
+      </w:r>
+      <w:r>
+        <w:rPr>
+          <w:rStyle w:val="DataTypeTok"/>
+        </w:rPr>
+        <w:t xml:space="preserve">pch=</w:t>
+      </w:r>
+      <w:r>
+        <w:rPr>
+          <w:rStyle w:val="DecValTok"/>
+        </w:rPr>
+        <w:t xml:space="preserve">19</w:t>
+      </w:r>
+      <w:r>
+        <w:rPr>
+          <w:rStyle w:val="NormalTok"/>
+        </w:rPr>
+        <w:t xml:space="preserve">)</w:t>
+      </w:r>
+    </w:p>
+    <w:p>
+      <w:pPr>
+        <w:pStyle w:val="FirstParagraph"/>
+      </w:pPr>
+      <w:r>
+        <w:drawing>
+          <wp:inline>
+            <wp:extent cx="5334000" cy="3194843"/>
+            <wp:effectExtent b="0" l="0" r="0" t="0"/>
+            <wp:docPr descr="" title="" id="1" name="Picture"/>
+            <a:graphic>
+              <a:graphicData uri="http://schemas.openxmlformats.org/drawingml/2006/picture">
+                <pic:pic>
+                  <pic:nvPicPr>
+                    <pic:cNvPr descr="p8157_hw1_cz2544_files/figure-docx/EDA3_ZERBE2-3.png" id="0" name="Picture"/>
+                    <pic:cNvPicPr>
+                      <a:picLocks noChangeArrowheads="1" noChangeAspect="1"/>
+                    </pic:cNvPicPr>
+                  </pic:nvPicPr>
+                  <pic:blipFill>
+                    <a:blip r:embed="rId25"/>
+                    <a:stretch>
+                      <a:fillRect/>
+                    </a:stretch>
+                  </pic:blipFill>
+                  <pic:spPr bwMode="auto">
+                    <a:xfrm>
+                      <a:off x="0" y="0"/>
+                      <a:ext cx="5334000" cy="3194843"/>
+                    </a:xfrm>
+                    <a:prstGeom prst="rect">
+                      <a:avLst/>
+                    </a:prstGeom>
+                    <a:noFill/>
+                    <a:ln w="9525">
+                      <a:noFill/>
+                      <a:headEnd/>
+                      <a:tailEnd/>
+                    </a:ln>
+                  </pic:spPr>
+                </pic:pic>
+              </a:graphicData>
+            </a:graphic>
+          </wp:inline>
+        </w:drawing>
+      </w:r>
+    </w:p>
+    <w:p>
+      <w:pPr>
+        <w:pStyle w:val="SourceCode"/>
+      </w:pPr>
+      <w:r>
+        <w:rPr>
+          <w:rStyle w:val="CommentTok"/>
+        </w:rPr>
+        <w:t xml:space="preserve"># subject vs median</w:t>
+      </w:r>
+      <w:r>
+        <w:br/>
+      </w:r>
+      <w:r>
+        <w:rPr>
+          <w:rStyle w:val="KeywordTok"/>
+        </w:rPr>
+        <w:t xml:space="preserve">plot</w:t>
+      </w:r>
+      <w:r>
+        <w:rPr>
+          <w:rStyle w:val="NormalTok"/>
+        </w:rPr>
+        <w:t xml:space="preserve">(mpolish</w:t>
+      </w:r>
+      <w:r>
+        <w:rPr>
+          <w:rStyle w:val="OperatorTok"/>
+        </w:rPr>
+        <w:t xml:space="preserve">$</w:t>
+      </w:r>
+      <w:r>
+        <w:rPr>
+          <w:rStyle w:val="NormalTok"/>
+        </w:rPr>
+        <w:t xml:space="preserve">row, </w:t>
+      </w:r>
+      <w:r>
+        <w:rPr>
+          <w:rStyle w:val="DataTypeTok"/>
+        </w:rPr>
+        <w:t xml:space="preserve">col=</w:t>
+      </w:r>
+      <w:r>
+        <w:rPr>
+          <w:rStyle w:val="NormalTok"/>
+        </w:rPr>
+        <w:t xml:space="preserve">zeb</w:t>
+      </w:r>
+      <w:r>
+        <w:rPr>
+          <w:rStyle w:val="OperatorTok"/>
+        </w:rPr>
+        <w:t xml:space="preserve">$</w:t>
+      </w:r>
+      <w:r>
+        <w:rPr>
+          <w:rStyle w:val="NormalTok"/>
+        </w:rPr>
+        <w:t xml:space="preserve">grp)</w:t>
+      </w:r>
+    </w:p>
+    <w:p>
+      <w:pPr>
+        <w:pStyle w:val="FirstParagraph"/>
+      </w:pPr>
+      <w:r>
+        <w:drawing>
+          <wp:inline>
+            <wp:extent cx="5334000" cy="3194843"/>
+            <wp:effectExtent b="0" l="0" r="0" t="0"/>
+            <wp:docPr descr="" title="" id="1" name="Picture"/>
+            <a:graphic>
+              <a:graphicData uri="http://schemas.openxmlformats.org/drawingml/2006/picture">
+                <pic:pic>
+                  <pic:nvPicPr>
+                    <pic:cNvPr descr="p8157_hw1_cz2544_files/figure-docx/EDA3_ZERBE2-4.png" id="0" name="Picture"/>
+                    <pic:cNvPicPr>
+                      <a:picLocks noChangeArrowheads="1" noChangeAspect="1"/>
+                    </pic:cNvPicPr>
+                  </pic:nvPicPr>
+                  <pic:blipFill>
+                    <a:blip r:embed="rId26"/>
+                    <a:stretch>
+                      <a:fillRect/>
+                    </a:stretch>
+                  </pic:blipFill>
+                  <pic:spPr bwMode="auto">
+                    <a:xfrm>
+                      <a:off x="0" y="0"/>
+                      <a:ext cx="5334000" cy="3194843"/>
+                    </a:xfrm>
+                    <a:prstGeom prst="rect">
+                      <a:avLst/>
+                    </a:prstGeom>
+                    <a:noFill/>
+                    <a:ln w="9525">
+                      <a:noFill/>
+                      <a:headEnd/>
+                      <a:tailEnd/>
+                    </a:ln>
+                  </pic:spPr>
+                </pic:pic>
+              </a:graphicData>
+            </a:graphic>
+          </wp:inline>
+        </w:drawing>
+      </w:r>
+    </w:p>
+    <w:p>
+      <w:pPr>
+        <w:pStyle w:val="SourceCode"/>
+      </w:pPr>
+      <w:r>
+        <w:rPr>
+          <w:rStyle w:val="CommentTok"/>
+        </w:rPr>
+        <w:t xml:space="preserve"># ACF</w:t>
+      </w:r>
+      <w:r>
+        <w:br/>
+      </w:r>
+      <w:r>
+        <w:rPr>
+          <w:rStyle w:val="KeywordTok"/>
+        </w:rPr>
+        <w:t xml:space="preserve">acf</w:t>
+      </w:r>
+      <w:r>
+        <w:rPr>
+          <w:rStyle w:val="NormalTok"/>
+        </w:rPr>
+        <w:t xml:space="preserve">(</w:t>
+      </w:r>
+      <w:r>
+        <w:rPr>
+          <w:rStyle w:val="KeywordTok"/>
+        </w:rPr>
+        <w:t xml:space="preserve">as.vector</w:t>
+      </w:r>
+      <w:r>
+        <w:rPr>
+          <w:rStyle w:val="NormalTok"/>
+        </w:rPr>
+        <w:t xml:space="preserve">((</w:t>
+      </w:r>
+      <w:r>
+        <w:rPr>
+          <w:rStyle w:val="KeywordTok"/>
+        </w:rPr>
+        <w:t xml:space="preserve">t</w:t>
+      </w:r>
+      <w:r>
+        <w:rPr>
+          <w:rStyle w:val="NormalTok"/>
+        </w:rPr>
+        <w:t xml:space="preserve">(mpolish</w:t>
+      </w:r>
+      <w:r>
+        <w:rPr>
+          <w:rStyle w:val="OperatorTok"/>
+        </w:rPr>
+        <w:t xml:space="preserve">$</w:t>
+      </w:r>
+      <w:r>
+        <w:rPr>
+          <w:rStyle w:val="NormalTok"/>
+        </w:rPr>
+        <w:t xml:space="preserve">residuals))))</w:t>
+      </w:r>
+    </w:p>
+    <w:p>
+      <w:pPr>
+        <w:pStyle w:val="FirstParagraph"/>
+      </w:pPr>
+      <w:r>
+        <w:drawing>
+          <wp:inline>
+            <wp:extent cx="5334000" cy="3194843"/>
+            <wp:effectExtent b="0" l="0" r="0" t="0"/>
+            <wp:docPr descr="" title="" id="1" name="Picture"/>
+            <a:graphic>
+              <a:graphicData uri="http://schemas.openxmlformats.org/drawingml/2006/picture">
+                <pic:pic>
+                  <pic:nvPicPr>
+                    <pic:cNvPr descr="p8157_hw1_cz2544_files/figure-docx/EDA3_ZERBE2-5.png" id="0" name="Picture"/>
+                    <pic:cNvPicPr>
+                      <a:picLocks noChangeArrowheads="1" noChangeAspect="1"/>
+                    </pic:cNvPicPr>
+                  </pic:nvPicPr>
+                  <pic:blipFill>
+                    <a:blip r:embed="rId27"/>
+                    <a:stretch>
+                      <a:fillRect/>
+                    </a:stretch>
+                  </pic:blipFill>
+                  <pic:spPr bwMode="auto">
+                    <a:xfrm>
+                      <a:off x="0" y="0"/>
+                      <a:ext cx="5334000" cy="3194843"/>
+                    </a:xfrm>
+                    <a:prstGeom prst="rect">
+                      <a:avLst/>
+                    </a:prstGeom>
+                    <a:noFill/>
+                    <a:ln w="9525">
+                      <a:noFill/>
+                      <a:headEnd/>
+                      <a:tailEnd/>
+                    </a:ln>
+                  </pic:spPr>
+                </pic:pic>
+              </a:graphicData>
+            </a:graphic>
+          </wp:inline>
+        </w:drawing>
       </w:r>
     </w:p>
     <w:sectPr/>

</xml_diff>